<commit_message>
Updated Investment Metrics User Guide
</commit_message>
<xml_diff>
--- a/New_Features1016/Real_Estate_Evaluator_Prototype_Oct16_UPDATED/User_Manual_Investment_Metrics_Explained.docx
+++ b/New_Features1016/Real_Estate_Evaluator_Prototype_Oct16_UPDATED/User_Manual_Investment_Metrics_Explained.docx
@@ -228,7 +228,13 @@
       <w:pPr>
         <w:spacing w:after="80"/>
       </w:pPr>
+    </w:p>
+    <w:p>
+      <w:pPr>
+        <w:spacing w:after="80"/>
+      </w:pPr>
       <w:r>
+        <w:lastRenderedPageBreak/>
         <w:t>📌 Example:</w:t>
       </w:r>
     </w:p>
@@ -237,7 +243,6 @@
         <w:spacing w:after="80"/>
       </w:pPr>
       <w:r>
-        <w:lastRenderedPageBreak/>
         <w:t>You put $40,000 down on a rental property and receive $3,600 in annual cash flow:</w:t>
       </w:r>
     </w:p>
@@ -469,6 +474,7 @@
         <w:spacing w:after="80"/>
       </w:pPr>
       <w:r>
+        <w:lastRenderedPageBreak/>
         <w:t>But ROI becomes more powerful long-term, factoring in gains like:</w:t>
       </w:r>
     </w:p>
@@ -477,7 +483,6 @@
         <w:spacing w:after="80"/>
       </w:pPr>
       <w:r>
-        <w:lastRenderedPageBreak/>
         <w:t>• Equity from price appreciation</w:t>
       </w:r>
     </w:p>

</xml_diff>